<commit_message>
added retweets & removed duplicates
</commit_message>
<xml_diff>
--- a/Article/article.docx
+++ b/Article/article.docx
@@ -157,6 +157,7 @@
           <w:rFonts w:ascii="Arial" w:hAnsi="Arial" w:cs="Arial"/>
           <w:color w:val="202124"/>
           <w:shd w:val="clear" w:color="auto" w:fill="FFFFFF"/>
+          <w:lang w:val="en-US"/>
         </w:rPr>
         <w:t>Conversion prediction (buy or not).</w:t>
       </w:r>
@@ -1203,6 +1204,232 @@
         </w:rPr>
         <w:t xml:space="preserve"> = {}</w:t>
       </w:r>
+    </w:p>
+    <w:p>
+      <w:pPr>
+        <w:rPr>
+          <w:rFonts w:eastAsia="Times New Roman"/>
+          <w:b/>
+          <w:bCs/>
+          <w:u w:val="single"/>
+          <w:lang w:val="en-US" w:eastAsia="fr-FR"/>
+        </w:rPr>
+      </w:pPr>
+      <w:r>
+        <w:rPr>
+          <w:rFonts w:eastAsia="Times New Roman"/>
+          <w:b/>
+          <w:bCs/>
+          <w:u w:val="single"/>
+          <w:lang w:val="en-US" w:eastAsia="fr-FR"/>
+        </w:rPr>
+        <w:t>GS Model:</w:t>
+      </w:r>
+    </w:p>
+    <w:p>
+      <w:pPr>
+        <w:rPr>
+          <w:rFonts w:eastAsia="Times New Roman"/>
+          <w:lang w:val="en-US" w:eastAsia="fr-FR"/>
+        </w:rPr>
+      </w:pPr>
+      <w:r>
+        <w:rPr>
+          <w:rFonts w:eastAsia="Times New Roman"/>
+          <w:lang w:val="en-US" w:eastAsia="fr-FR"/>
+        </w:rPr>
+        <w:t xml:space="preserve">In order to improve the performance of our model we could consider generalizing the mathematical tools </w:t>
+      </w:r>
+      <w:r>
+        <w:rPr>
+          <w:rFonts w:eastAsia="Times New Roman"/>
+          <w:lang w:val="en-US" w:eastAsia="fr-FR"/>
+        </w:rPr>
+        <w:t xml:space="preserve">that are applied. </w:t>
+      </w:r>
+    </w:p>
+    <w:p>
+      <w:pPr>
+        <w:rPr>
+          <w:rFonts w:eastAsia="Times New Roman"/>
+          <w:lang w:val="en-US" w:eastAsia="fr-FR"/>
+        </w:rPr>
+      </w:pPr>
+      <w:r>
+        <w:rPr>
+          <w:rFonts w:eastAsia="Times New Roman"/>
+          <w:lang w:val="en-US" w:eastAsia="fr-FR"/>
+        </w:rPr>
+        <w:t xml:space="preserve">So now after we calculate the dictionary’s words’ embedding we don’t just calculate the mean in order to find a vector that represents environment. Instead we consider E the vector space generated by the words’ embedding. Now for a certain text embedding v we calculate the cosine of the angle between the embedding and the plane E. To do so we find the orthogonal projection of v on the vector space E then we calculate </w:t>
+      </w:r>
+      <w:r>
+        <w:rPr>
+          <w:rFonts w:eastAsia="Times New Roman"/>
+          <w:lang w:val="en-US" w:eastAsia="fr-FR"/>
+        </w:rPr>
+        <w:t xml:space="preserve">the </w:t>
+      </w:r>
+      <w:proofErr w:type="spellStart"/>
+      <w:proofErr w:type="gramStart"/>
+      <w:r>
+        <w:rPr>
+          <w:rFonts w:eastAsia="Times New Roman"/>
+          <w:lang w:val="en-US" w:eastAsia="fr-FR"/>
+        </w:rPr>
+        <w:t>cos</w:t>
+      </w:r>
+      <w:proofErr w:type="spellEnd"/>
+      <w:r>
+        <w:rPr>
+          <w:rFonts w:eastAsia="Times New Roman"/>
+          <w:lang w:val="en-US" w:eastAsia="fr-FR"/>
+        </w:rPr>
+        <w:t>(</w:t>
+      </w:r>
+      <w:proofErr w:type="gramEnd"/>
+      <w:r>
+        <w:rPr>
+          <w:rFonts w:eastAsia="Times New Roman"/>
+          <w:lang w:val="en-US" w:eastAsia="fr-FR"/>
+        </w:rPr>
+        <w:t xml:space="preserve">v, </w:t>
+      </w:r>
+      <w:proofErr w:type="spellStart"/>
+      <w:r>
+        <w:rPr>
+          <w:rFonts w:eastAsia="Times New Roman"/>
+          <w:lang w:val="en-US" w:eastAsia="fr-FR"/>
+        </w:rPr>
+        <w:t>p_E</w:t>
+      </w:r>
+      <w:proofErr w:type="spellEnd"/>
+      <w:r>
+        <w:rPr>
+          <w:rFonts w:eastAsia="Times New Roman"/>
+          <w:lang w:val="en-US" w:eastAsia="fr-FR"/>
+        </w:rPr>
+        <w:t>(v)).</w:t>
+      </w:r>
+    </w:p>
+    <w:p>
+      <w:pPr>
+        <w:rPr>
+          <w:rFonts w:eastAsia="Times New Roman"/>
+          <w:lang w:val="en-US" w:eastAsia="fr-FR"/>
+        </w:rPr>
+      </w:pPr>
+      <w:r>
+        <w:rPr>
+          <w:rFonts w:eastAsia="Times New Roman"/>
+          <w:lang w:val="en-US" w:eastAsia="fr-FR"/>
+        </w:rPr>
+        <w:t xml:space="preserve">On the practical side, as a means to calculate the orthogonal projection of v on E we do the Gram-Schmidt process on the dictionary’s </w:t>
+      </w:r>
+      <w:proofErr w:type="spellStart"/>
+      <w:r>
+        <w:rPr>
+          <w:rFonts w:eastAsia="Times New Roman"/>
+          <w:lang w:val="en-US" w:eastAsia="fr-FR"/>
+        </w:rPr>
+        <w:t>embeddings</w:t>
+      </w:r>
+      <w:proofErr w:type="spellEnd"/>
+      <w:r>
+        <w:rPr>
+          <w:rFonts w:eastAsia="Times New Roman"/>
+          <w:lang w:val="en-US" w:eastAsia="fr-FR"/>
+        </w:rPr>
+        <w:t xml:space="preserve"> to generate an orthonormal basis for E.</w:t>
+      </w:r>
+    </w:p>
+    <w:p>
+      <w:pPr>
+        <w:rPr>
+          <w:rFonts w:eastAsia="Times New Roman"/>
+          <w:lang w:val="en-US" w:eastAsia="fr-FR"/>
+        </w:rPr>
+      </w:pPr>
+      <w:r>
+        <w:rPr>
+          <w:rFonts w:eastAsia="Times New Roman"/>
+          <w:lang w:val="en-US" w:eastAsia="fr-FR"/>
+        </w:rPr>
+        <w:t>We obtain the list of the cosine similarity between each text and his projection on E.</w:t>
+      </w:r>
+    </w:p>
+    <w:p>
+      <w:pPr>
+        <w:rPr>
+          <w:rFonts w:eastAsia="Times New Roman"/>
+          <w:lang w:val="en-US" w:eastAsia="fr-FR"/>
+        </w:rPr>
+      </w:pPr>
+      <w:r>
+        <w:rPr>
+          <w:rFonts w:eastAsia="Times New Roman"/>
+          <w:lang w:val="en-US" w:eastAsia="fr-FR"/>
+        </w:rPr>
+        <w:t>Just like the previous model we measure the accuracy of our model with different thresholds ranging from 0.05 to 1 in order to determine which tweets are environmental and which tweets are not.</w:t>
+      </w:r>
+    </w:p>
+    <w:p>
+      <w:pPr>
+        <w:rPr>
+          <w:rFonts w:eastAsia="Times New Roman"/>
+          <w:lang w:val="en-US" w:eastAsia="fr-FR"/>
+        </w:rPr>
+      </w:pPr>
+      <w:r>
+        <w:rPr>
+          <w:rFonts w:eastAsia="Times New Roman"/>
+          <w:lang w:val="en-US" w:eastAsia="fr-FR"/>
+        </w:rPr>
+        <w:t>We get the best accuracy of 95% for a threshold of 0.55</w:t>
+      </w:r>
+    </w:p>
+    <w:p>
+      <w:pPr>
+        <w:rPr>
+          <w:rFonts w:eastAsia="Times New Roman"/>
+          <w:b/>
+          <w:bCs/>
+          <w:u w:val="single"/>
+          <w:lang w:val="en-US" w:eastAsia="fr-FR"/>
+        </w:rPr>
+      </w:pPr>
+      <w:r>
+        <w:rPr>
+          <w:rFonts w:eastAsia="Times New Roman"/>
+          <w:b/>
+          <w:bCs/>
+          <w:u w:val="single"/>
+          <w:lang w:val="en-US" w:eastAsia="fr-FR"/>
+        </w:rPr>
+        <w:t>Results:</w:t>
+      </w:r>
+    </w:p>
+    <w:p>
+      <w:pPr>
+        <w:rPr>
+          <w:rFonts w:eastAsia="Times New Roman"/>
+          <w:lang w:val="en-US" w:eastAsia="fr-FR"/>
+        </w:rPr>
+      </w:pPr>
+      <w:r>
+        <w:rPr>
+          <w:rFonts w:eastAsia="Times New Roman"/>
+          <w:lang w:val="en-US" w:eastAsia="fr-FR"/>
+        </w:rPr>
+        <w:t xml:space="preserve">On the test set the </w:t>
+      </w:r>
+    </w:p>
+    <w:p>
+      <w:pPr>
+        <w:rPr>
+          <w:rFonts w:eastAsia="Times New Roman"/>
+          <w:lang w:val="en-US" w:eastAsia="fr-FR"/>
+        </w:rPr>
+      </w:pPr>
     </w:p>
     <w:p>
       <w:pPr>

</xml_diff>